<commit_message>
Added correction to a file name reference
</commit_message>
<xml_diff>
--- a/data/README_calculating_societal_niche_traits.docx
+++ b/data/README_calculating_societal_niche_traits.docx
@@ -1209,7 +1209,7 @@
         <w:t>Step 7</w:t>
       </w:r>
       <w:r>
-        <w:t xml:space="preserve"> for the plant species data, pasting into the same table as with the animal data, under ““Plant, </w:t>
+        <w:t xml:space="preserve"> for the plant species data, pasting into the same table as with the animal data, under “Plant, </w:t>
       </w:r>
       <w:r>
         <w:rPr>
@@ -1239,7 +1239,19 @@
         <w:t>Step 16</w:t>
       </w:r>
       <w:r>
-        <w:t>: Locate the Weightings H:A (animal Husbandry: Agriculture) table and multiply every cell belonging to the animal data by the “H”</w:t>
+        <w:t xml:space="preserve">: Locate the </w:t>
+      </w:r>
+      <w:r>
+        <w:t>“</w:t>
+      </w:r>
+      <w:r>
+        <w:t>relative_weightings_H-A</w:t>
+      </w:r>
+      <w:r>
+        <w:t>.csv”</w:t>
+      </w:r>
+      <w:r>
+        <w:t xml:space="preserve"> (animal Husbandry: Agriculture) table and multiply every cell belonging to the animal data by the “H”</w:t>
       </w:r>
       <w:r>
         <w:t xml:space="preserve"> (animal Husbandry)</w:t>

</xml_diff>